<commit_message>
created excel summary data and tiff figures
</commit_message>
<xml_diff>
--- a/Submission/Rev2_PLOS_Biology/Cover_Letter_PB_rev2.docx
+++ b/Submission/Rev2_PLOS_Biology/Cover_Letter_PB_rev2.docx
@@ -1,20 +1,24 @@
 
 <file path=word/document.xml><?xml version="1.0" encoding="utf-8"?>
-<w:document xmlns:o="urn:schemas-microsoft-com:office:office" xmlns:r="http://schemas.openxmlformats.org/officeDocument/2006/relationships" xmlns:v="urn:schemas-microsoft-com:vml" xmlns:w="http://schemas.openxmlformats.org/wordprocessingml/2006/main" xmlns:w10="urn:schemas-microsoft-com:office:word" xmlns:wp="http://schemas.openxmlformats.org/drawingml/2006/wordprocessingDrawing" xmlns:wps="http://schemas.microsoft.com/office/word/2010/wordprocessingShape" xmlns:wpg="http://schemas.microsoft.com/office/word/2010/wordprocessingGroup" xmlns:mc="http://schemas.openxmlformats.org/markup-compatibility/2006" xmlns:wp14="http://schemas.microsoft.com/office/word/2010/wordprocessingDrawing" xmlns:w14="http://schemas.microsoft.com/office/word/2010/wordml" xmlns:w15="http://schemas.microsoft.com/office/word/2012/wordml" mc:Ignorable="w14 wp14 w15">
+<w:document xmlns:wpc="http://schemas.microsoft.com/office/word/2010/wordprocessingCanvas" xmlns:cx="http://schemas.microsoft.com/office/drawing/2014/chartex" xmlns:cx1="http://schemas.microsoft.com/office/drawing/2015/9/8/chartex" xmlns:cx2="http://schemas.microsoft.com/office/drawing/2015/10/21/chartex" xmlns:cx3="http://schemas.microsoft.com/office/drawing/2016/5/9/chartex" xmlns:cx4="http://schemas.microsoft.com/office/drawing/2016/5/10/chartex" xmlns:cx5="http://schemas.microsoft.com/office/drawing/2016/5/11/chartex" xmlns:cx6="http://schemas.microsoft.com/office/drawing/2016/5/12/chartex" xmlns:cx7="http://schemas.microsoft.com/office/drawing/2016/5/13/chartex" xmlns:cx8="http://schemas.microsoft.com/office/drawing/2016/5/14/chartex" xmlns:mc="http://schemas.openxmlformats.org/markup-compatibility/2006" xmlns:aink="http://schemas.microsoft.com/office/drawing/2016/ink" xmlns:am3d="http://schemas.microsoft.com/office/drawing/2017/model3d" xmlns:o="urn:schemas-microsoft-com:office:office" xmlns:oel="http://schemas.microsoft.com/office/2019/extlst" xmlns:r="http://schemas.openxmlformats.org/officeDocument/2006/relationships" xmlns:m="http://schemas.openxmlformats.org/officeDocument/2006/math" xmlns:v="urn:schemas-microsoft-com:vml" xmlns:wp14="http://schemas.microsoft.com/office/word/2010/wordprocessingDrawing" xmlns:wp="http://schemas.openxmlformats.org/drawingml/2006/wordprocessingDrawing" xmlns:w10="urn:schemas-microsoft-com:office:word" xmlns:w="http://schemas.openxmlformats.org/wordprocessingml/2006/main" xmlns:w14="http://schemas.microsoft.com/office/word/2010/wordml" xmlns:w15="http://schemas.microsoft.com/office/word/2012/wordml" xmlns:w16cex="http://schemas.microsoft.com/office/word/2018/wordml/cex" xmlns:w16cid="http://schemas.microsoft.com/office/word/2016/wordml/cid" xmlns:w16="http://schemas.microsoft.com/office/word/2018/wordml" xmlns:w16sdtdh="http://schemas.microsoft.com/office/word/2020/wordml/sdtdatahash" xmlns:w16se="http://schemas.microsoft.com/office/word/2015/wordml/symex" xmlns:wpg="http://schemas.microsoft.com/office/word/2010/wordprocessingGroup" xmlns:wpi="http://schemas.microsoft.com/office/word/2010/wordprocessingInk" xmlns:wne="http://schemas.microsoft.com/office/word/2006/wordml" xmlns:wps="http://schemas.microsoft.com/office/word/2010/wordprocessingShape" mc:Ignorable="w14 w15 w16se w16cid w16 w16cex w16sdtdh wp14">
   <w:body>
     <w:p>
       <w:pPr>
-        <w:pStyle w:val="Normal"/>
         <w:jc w:val="center"/>
-        <w:rPr/>
+        <w:rPr>
+          <w:rFonts w:ascii="Arial" w:hAnsi="Arial" w:cs="Arial"/>
+        </w:rPr>
       </w:pPr>
       <w:r>
-        <w:rPr/>
+        <w:rPr>
+          <w:rFonts w:ascii="Arial" w:hAnsi="Arial" w:cs="Arial"/>
+          <w:noProof/>
+        </w:rPr>
         <w:drawing>
-          <wp:inline distT="0" distB="0" distL="0" distR="0">
+          <wp:inline distT="0" distB="0" distL="0" distR="0" wp14:anchorId="4161187A" wp14:editId="44F4DF41">
             <wp:extent cx="1944370" cy="719455"/>
             <wp:effectExtent l="0" t="0" r="0" b="0"/>
-            <wp:docPr id="1" name="Bild2" descr=""/>
+            <wp:docPr id="1" name="Bild2"/>
             <wp:cNvGraphicFramePr>
               <a:graphicFrameLocks xmlns:a="http://schemas.openxmlformats.org/drawingml/2006/main" noChangeAspect="1"/>
             </wp:cNvGraphicFramePr>
@@ -22,13 +26,13 @@
               <a:graphicData uri="http://schemas.openxmlformats.org/drawingml/2006/picture">
                 <pic:pic xmlns:pic="http://schemas.openxmlformats.org/drawingml/2006/picture">
                   <pic:nvPicPr>
-                    <pic:cNvPr id="1" name="Bild2" descr=""/>
+                    <pic:cNvPr id="1" name="Bild2"/>
                     <pic:cNvPicPr>
                       <a:picLocks noChangeAspect="1" noChangeArrowheads="1"/>
                     </pic:cNvPicPr>
                   </pic:nvPicPr>
                   <pic:blipFill>
-                    <a:blip r:embed="rId2"/>
+                    <a:blip r:embed="rId4"/>
                     <a:stretch>
                       <a:fillRect/>
                     </a:stretch>
@@ -51,7 +55,6 @@
     </w:p>
     <w:p>
       <w:pPr>
-        <w:pStyle w:val="Normal"/>
         <w:jc w:val="both"/>
         <w:rPr>
           <w:rFonts w:ascii="Arial" w:hAnsi="Arial" w:cs="Arial"/>
@@ -59,25 +62,19 @@
           <w:szCs w:val="22"/>
         </w:rPr>
       </w:pPr>
-      <w:r>
-        <w:rPr>
-          <w:rFonts w:cs="Arial" w:ascii="Arial" w:hAnsi="Arial"/>
-          <w:sz w:val="22"/>
-          <w:szCs w:val="22"/>
-        </w:rPr>
-      </w:r>
     </w:p>
     <w:p>
       <w:pPr>
         <w:pStyle w:val="Heading9"/>
         <w:jc w:val="center"/>
         <w:rPr>
+          <w:rFonts w:ascii="Arial" w:hAnsi="Arial" w:cs="Arial"/>
           <w:lang w:val="de-DE"/>
         </w:rPr>
       </w:pPr>
       <w:r>
         <w:rPr>
-          <w:rFonts w:cs="Arial" w:ascii="Arial" w:hAnsi="Arial"/>
+          <w:rFonts w:ascii="Arial" w:hAnsi="Arial" w:cs="Arial"/>
           <w:sz w:val="22"/>
           <w:szCs w:val="22"/>
           <w:lang w:val="de-DE"/>
@@ -96,28 +93,17 @@
           <w:lang w:val="de-DE"/>
         </w:rPr>
       </w:pPr>
-      <w:r>
-        <w:rPr>
-          <w:rFonts w:cs="Arial" w:ascii="Arial" w:hAnsi="Arial"/>
-          <w:sz w:val="22"/>
-          <w:szCs w:val="22"/>
-          <w:lang w:val="de-DE"/>
-        </w:rPr>
-      </w:r>
     </w:p>
     <w:tbl>
       <w:tblPr>
         <w:tblW w:w="9750" w:type="dxa"/>
-        <w:jc w:val="left"/>
         <w:tblInd w:w="-92" w:type="dxa"/>
         <w:tblLayout w:type="fixed"/>
         <w:tblCellMar>
-          <w:top w:w="0" w:type="dxa"/>
           <w:left w:w="70" w:type="dxa"/>
-          <w:bottom w:w="0" w:type="dxa"/>
           <w:right w:w="70" w:type="dxa"/>
         </w:tblCellMar>
-        <w:tblLook w:val="0000" w:noHBand="0" w:noVBand="0" w:firstColumn="0" w:lastRow="0" w:lastColumn="0" w:firstRow="0"/>
+        <w:tblLook w:val="0000" w:firstRow="0" w:lastRow="0" w:firstColumn="0" w:lastColumn="0" w:noHBand="0" w:noVBand="0"/>
       </w:tblPr>
       <w:tblGrid>
         <w:gridCol w:w="4875"/>
@@ -125,18 +111,15 @@
         <w:gridCol w:w="4696"/>
       </w:tblGrid>
       <w:tr>
-        <w:trPr/>
         <w:tc>
           <w:tcPr>
             <w:tcW w:w="4875" w:type="dxa"/>
-            <w:tcBorders/>
-            <w:shd w:color="auto" w:fill="auto" w:val="clear"/>
+            <w:shd w:val="clear" w:color="auto" w:fill="auto"/>
             <w:vAlign w:val="center"/>
           </w:tcPr>
           <w:p>
             <w:pPr>
-              <w:pStyle w:val="Normal"/>
-              <w:widowControl w:val="false"/>
+              <w:widowControl w:val="0"/>
               <w:jc w:val="both"/>
               <w:rPr>
                 <w:rFonts w:ascii="Arial" w:hAnsi="Arial" w:cs="Arial"/>
@@ -146,28 +129,17 @@
                 <w:lang w:val="de-DE"/>
               </w:rPr>
             </w:pPr>
-            <w:r>
-              <w:rPr>
-                <w:rFonts w:cs="Arial" w:ascii="Arial" w:hAnsi="Arial"/>
-                <w:spacing w:val="28"/>
-                <w:sz w:val="22"/>
-                <w:szCs w:val="22"/>
-                <w:lang w:val="de-DE"/>
-              </w:rPr>
-            </w:r>
           </w:p>
         </w:tc>
         <w:tc>
           <w:tcPr>
             <w:tcW w:w="179" w:type="dxa"/>
-            <w:tcBorders/>
-            <w:shd w:color="auto" w:fill="auto" w:val="clear"/>
+            <w:shd w:val="clear" w:color="auto" w:fill="auto"/>
           </w:tcPr>
           <w:p>
             <w:pPr>
-              <w:pStyle w:val="Normal"/>
-              <w:widowControl w:val="false"/>
-              <w:snapToGrid w:val="false"/>
+              <w:widowControl w:val="0"/>
+              <w:snapToGrid w:val="0"/>
               <w:jc w:val="both"/>
               <w:rPr>
                 <w:rFonts w:ascii="Arial" w:hAnsi="Arial" w:cs="Arial"/>
@@ -177,35 +149,25 @@
                 <w:lang w:val="de-DE"/>
               </w:rPr>
             </w:pPr>
-            <w:r>
-              <w:rPr>
-                <w:rFonts w:cs="Arial" w:ascii="Arial" w:hAnsi="Arial"/>
-                <w:spacing w:val="28"/>
-                <w:sz w:val="22"/>
-                <w:szCs w:val="22"/>
-                <w:lang w:val="de-DE"/>
-              </w:rPr>
-            </w:r>
           </w:p>
         </w:tc>
         <w:tc>
           <w:tcPr>
             <w:tcW w:w="4696" w:type="dxa"/>
-            <w:tcBorders/>
-            <w:shd w:color="auto" w:fill="auto" w:val="clear"/>
+            <w:shd w:val="clear" w:color="auto" w:fill="auto"/>
           </w:tcPr>
           <w:p>
             <w:pPr>
-              <w:pStyle w:val="Normal"/>
-              <w:widowControl w:val="false"/>
+              <w:widowControl w:val="0"/>
               <w:jc w:val="both"/>
               <w:rPr>
+                <w:rFonts w:ascii="Arial" w:hAnsi="Arial" w:cs="Arial"/>
                 <w:lang w:val="de-DE"/>
               </w:rPr>
             </w:pPr>
             <w:r>
               <w:rPr>
-                <w:rFonts w:eastAsia="Humanst521 BT" w:cs="Arial" w:ascii="Arial" w:hAnsi="Arial"/>
+                <w:rFonts w:ascii="Arial" w:eastAsia="Humanst521 BT" w:hAnsi="Arial" w:cs="Arial"/>
                 <w:spacing w:val="28"/>
                 <w:sz w:val="22"/>
                 <w:szCs w:val="22"/>
@@ -218,18 +180,17 @@
       </w:tr>
       <w:tr>
         <w:trPr>
-          <w:trHeight w:val="2720" w:hRule="atLeast"/>
+          <w:trHeight w:val="2720"/>
         </w:trPr>
         <w:tc>
           <w:tcPr>
             <w:tcW w:w="4875" w:type="dxa"/>
-            <w:tcBorders/>
-            <w:shd w:color="auto" w:fill="auto" w:val="clear"/>
+            <w:shd w:val="clear" w:color="auto" w:fill="auto"/>
           </w:tcPr>
           <w:p>
             <w:pPr>
               <w:pStyle w:val="Header"/>
-              <w:widowControl w:val="false"/>
+              <w:widowControl w:val="0"/>
               <w:tabs>
                 <w:tab w:val="clear" w:pos="4536"/>
                 <w:tab w:val="clear" w:pos="9072"/>
@@ -242,27 +203,17 @@
                 <w:lang w:val="de-DE"/>
               </w:rPr>
             </w:pPr>
-            <w:r>
-              <w:rPr>
-                <w:rFonts w:cs="Arial" w:ascii="Arial" w:hAnsi="Arial"/>
-                <w:sz w:val="22"/>
-                <w:szCs w:val="22"/>
-                <w:lang w:val="de-DE"/>
-              </w:rPr>
-            </w:r>
           </w:p>
         </w:tc>
         <w:tc>
           <w:tcPr>
             <w:tcW w:w="179" w:type="dxa"/>
             <w:vMerge w:val="restart"/>
-            <w:tcBorders/>
-            <w:shd w:color="auto" w:fill="auto" w:val="clear"/>
+            <w:shd w:val="clear" w:color="auto" w:fill="auto"/>
           </w:tcPr>
           <w:p>
             <w:pPr>
-              <w:pStyle w:val="Normal"/>
-              <w:widowControl w:val="false"/>
+              <w:widowControl w:val="0"/>
               <w:jc w:val="both"/>
               <w:rPr>
                 <w:rFonts w:ascii="Arial" w:hAnsi="Arial" w:cs="Arial"/>
@@ -271,27 +222,17 @@
                 <w:lang w:val="de-DE"/>
               </w:rPr>
             </w:pPr>
-            <w:r>
-              <w:rPr>
-                <w:rFonts w:cs="Arial" w:ascii="Arial" w:hAnsi="Arial"/>
-                <w:sz w:val="22"/>
-                <w:szCs w:val="22"/>
-                <w:lang w:val="de-DE"/>
-              </w:rPr>
-            </w:r>
           </w:p>
         </w:tc>
         <w:tc>
           <w:tcPr>
             <w:tcW w:w="4696" w:type="dxa"/>
             <w:vMerge w:val="restart"/>
-            <w:tcBorders/>
-            <w:shd w:color="auto" w:fill="auto" w:val="clear"/>
+            <w:shd w:val="clear" w:color="auto" w:fill="auto"/>
           </w:tcPr>
           <w:p>
             <w:pPr>
-              <w:pStyle w:val="Normal"/>
-              <w:widowControl w:val="false"/>
+              <w:widowControl w:val="0"/>
               <w:rPr>
                 <w:rFonts w:ascii="Arial" w:hAnsi="Arial" w:cs="Arial"/>
                 <w:bCs/>
@@ -299,25 +240,18 @@
                 <w:szCs w:val="22"/>
               </w:rPr>
             </w:pPr>
-            <w:r>
-              <w:rPr>
-                <w:rFonts w:cs="Arial" w:ascii="Arial" w:hAnsi="Arial"/>
-                <w:bCs/>
-                <w:sz w:val="22"/>
-                <w:szCs w:val="22"/>
-              </w:rPr>
-            </w:r>
           </w:p>
           <w:p>
             <w:pPr>
-              <w:pStyle w:val="Normal"/>
-              <w:widowControl w:val="false"/>
+              <w:widowControl w:val="0"/>
               <w:jc w:val="right"/>
-              <w:rPr/>
+              <w:rPr>
+                <w:rFonts w:ascii="Arial" w:hAnsi="Arial" w:cs="Arial"/>
+              </w:rPr>
             </w:pPr>
             <w:r>
               <w:rPr>
-                <w:rFonts w:cs="Arial" w:ascii="Arial" w:hAnsi="Arial"/>
+                <w:rFonts w:ascii="Arial" w:hAnsi="Arial" w:cs="Arial"/>
                 <w:bCs/>
                 <w:sz w:val="22"/>
                 <w:szCs w:val="22"/>
@@ -327,14 +261,15 @@
           </w:p>
           <w:p>
             <w:pPr>
-              <w:pStyle w:val="Normal"/>
-              <w:widowControl w:val="false"/>
+              <w:widowControl w:val="0"/>
               <w:jc w:val="right"/>
-              <w:rPr/>
+              <w:rPr>
+                <w:rFonts w:ascii="Arial" w:hAnsi="Arial" w:cs="Arial"/>
+              </w:rPr>
             </w:pPr>
             <w:r>
               <w:rPr>
-                <w:rFonts w:cs="Arial" w:ascii="Arial" w:hAnsi="Arial"/>
+                <w:rFonts w:ascii="Arial" w:hAnsi="Arial" w:cs="Arial"/>
                 <w:bCs/>
                 <w:sz w:val="22"/>
                 <w:szCs w:val="22"/>
@@ -345,14 +280,15 @@
           </w:p>
           <w:p>
             <w:pPr>
-              <w:pStyle w:val="Normal"/>
-              <w:widowControl w:val="false"/>
+              <w:widowControl w:val="0"/>
               <w:jc w:val="right"/>
-              <w:rPr/>
+              <w:rPr>
+                <w:rFonts w:ascii="Arial" w:hAnsi="Arial" w:cs="Arial"/>
+              </w:rPr>
             </w:pPr>
             <w:r>
               <w:rPr>
-                <w:rFonts w:cs="Arial" w:ascii="Arial" w:hAnsi="Arial"/>
+                <w:rFonts w:ascii="Arial" w:hAnsi="Arial" w:cs="Arial"/>
                 <w:bCs/>
                 <w:sz w:val="22"/>
                 <w:szCs w:val="22"/>
@@ -363,16 +299,16 @@
           </w:p>
           <w:p>
             <w:pPr>
-              <w:pStyle w:val="Normal"/>
-              <w:widowControl w:val="false"/>
+              <w:widowControl w:val="0"/>
               <w:jc w:val="right"/>
               <w:rPr>
+                <w:rFonts w:ascii="Arial" w:hAnsi="Arial" w:cs="Arial"/>
                 <w:lang w:val="en-US"/>
               </w:rPr>
             </w:pPr>
             <w:r>
               <w:rPr>
-                <w:rFonts w:cs="Arial" w:ascii="Arial" w:hAnsi="Arial"/>
+                <w:rFonts w:ascii="Arial" w:hAnsi="Arial" w:cs="Arial"/>
                 <w:bCs/>
                 <w:sz w:val="22"/>
                 <w:szCs w:val="22"/>
@@ -382,7 +318,7 @@
             </w:r>
             <w:r>
               <w:rPr>
-                <w:rFonts w:cs="Arial" w:ascii="Arial" w:hAnsi="Arial"/>
+                <w:rFonts w:ascii="Arial" w:hAnsi="Arial" w:cs="Arial"/>
                 <w:bCs/>
                 <w:sz w:val="22"/>
                 <w:szCs w:val="22"/>
@@ -395,29 +331,30 @@
       </w:tr>
       <w:tr>
         <w:trPr>
-          <w:trHeight w:val="627" w:hRule="atLeast"/>
+          <w:trHeight w:val="627"/>
         </w:trPr>
         <w:tc>
           <w:tcPr>
             <w:tcW w:w="4875" w:type="dxa"/>
-            <w:tcBorders/>
-            <w:shd w:color="auto" w:fill="auto" w:val="clear"/>
+            <w:shd w:val="clear" w:color="auto" w:fill="auto"/>
           </w:tcPr>
           <w:p>
             <w:pPr>
               <w:pStyle w:val="Header"/>
-              <w:widowControl w:val="false"/>
+              <w:widowControl w:val="0"/>
               <w:tabs>
                 <w:tab w:val="clear" w:pos="4536"/>
                 <w:tab w:val="clear" w:pos="9072"/>
               </w:tabs>
-              <w:snapToGrid w:val="false"/>
+              <w:snapToGrid w:val="0"/>
               <w:jc w:val="both"/>
-              <w:rPr/>
+              <w:rPr>
+                <w:rFonts w:ascii="Arial" w:hAnsi="Arial" w:cs="Arial"/>
+              </w:rPr>
             </w:pPr>
             <w:r>
               <w:rPr>
-                <w:rFonts w:cs="Arial" w:ascii="Arial" w:hAnsi="Arial"/>
+                <w:rFonts w:ascii="Arial" w:hAnsi="Arial" w:cs="Arial"/>
                 <w:spacing w:val="28"/>
                 <w:sz w:val="22"/>
                 <w:szCs w:val="22"/>
@@ -428,12 +365,12 @@
           <w:p>
             <w:pPr>
               <w:pStyle w:val="Header"/>
-              <w:widowControl w:val="false"/>
+              <w:widowControl w:val="0"/>
               <w:tabs>
                 <w:tab w:val="clear" w:pos="4536"/>
                 <w:tab w:val="clear" w:pos="9072"/>
               </w:tabs>
-              <w:snapToGrid w:val="false"/>
+              <w:snapToGrid w:val="0"/>
               <w:jc w:val="both"/>
               <w:rPr>
                 <w:rFonts w:ascii="Arial" w:hAnsi="Arial" w:cs="Arial"/>
@@ -444,7 +381,7 @@
             </w:pPr>
             <w:r>
               <w:rPr>
-                <w:rFonts w:cs="Arial" w:ascii="Arial" w:hAnsi="Arial"/>
+                <w:rFonts w:ascii="Arial" w:hAnsi="Arial" w:cs="Arial"/>
                 <w:spacing w:val="28"/>
                 <w:sz w:val="22"/>
                 <w:szCs w:val="22"/>
@@ -456,14 +393,12 @@
         <w:tc>
           <w:tcPr>
             <w:tcW w:w="179" w:type="dxa"/>
-            <w:vMerge w:val="continue"/>
-            <w:tcBorders/>
-            <w:shd w:color="auto" w:fill="auto" w:val="clear"/>
+            <w:vMerge/>
+            <w:shd w:val="clear" w:color="auto" w:fill="auto"/>
           </w:tcPr>
           <w:p>
             <w:pPr>
-              <w:pStyle w:val="Normal"/>
-              <w:widowControl w:val="false"/>
+              <w:widowControl w:val="0"/>
               <w:jc w:val="both"/>
               <w:rPr>
                 <w:rFonts w:ascii="Arial" w:hAnsi="Arial" w:cs="Arial"/>
@@ -471,26 +406,17 @@
                 <w:szCs w:val="22"/>
               </w:rPr>
             </w:pPr>
-            <w:r>
-              <w:rPr>
-                <w:rFonts w:cs="Arial" w:ascii="Arial" w:hAnsi="Arial"/>
-                <w:sz w:val="22"/>
-                <w:szCs w:val="22"/>
-              </w:rPr>
-            </w:r>
           </w:p>
         </w:tc>
         <w:tc>
           <w:tcPr>
             <w:tcW w:w="4696" w:type="dxa"/>
-            <w:vMerge w:val="continue"/>
-            <w:tcBorders/>
-            <w:shd w:color="auto" w:fill="auto" w:val="clear"/>
+            <w:vMerge/>
+            <w:shd w:val="clear" w:color="auto" w:fill="auto"/>
           </w:tcPr>
           <w:p>
             <w:pPr>
-              <w:pStyle w:val="Normal"/>
-              <w:widowControl w:val="false"/>
+              <w:widowControl w:val="0"/>
               <w:jc w:val="both"/>
               <w:rPr>
                 <w:rFonts w:ascii="Arial" w:hAnsi="Arial" w:cs="Arial"/>
@@ -498,20 +424,12 @@
                 <w:szCs w:val="22"/>
               </w:rPr>
             </w:pPr>
-            <w:r>
-              <w:rPr>
-                <w:rFonts w:cs="Arial" w:ascii="Arial" w:hAnsi="Arial"/>
-                <w:sz w:val="22"/>
-                <w:szCs w:val="22"/>
-              </w:rPr>
-            </w:r>
           </w:p>
         </w:tc>
       </w:tr>
     </w:tbl>
     <w:p>
       <w:pPr>
-        <w:pStyle w:val="Normal"/>
         <w:jc w:val="both"/>
         <w:rPr>
           <w:rFonts w:ascii="Arial" w:hAnsi="Arial" w:cs="Arial"/>
@@ -519,17 +437,9 @@
           <w:szCs w:val="22"/>
         </w:rPr>
       </w:pPr>
-      <w:r>
-        <w:rPr>
-          <w:rFonts w:cs="Arial" w:ascii="Arial" w:hAnsi="Arial"/>
-          <w:sz w:val="22"/>
-          <w:szCs w:val="22"/>
-        </w:rPr>
-      </w:r>
     </w:p>
     <w:p>
       <w:pPr>
-        <w:pStyle w:val="Normal"/>
         <w:jc w:val="both"/>
         <w:rPr>
           <w:rFonts w:ascii="Arial" w:hAnsi="Arial" w:cs="Arial"/>
@@ -537,71 +447,58 @@
           <w:szCs w:val="22"/>
         </w:rPr>
       </w:pPr>
-      <w:r>
-        <w:rPr>
-          <w:rFonts w:cs="Arial" w:ascii="Arial" w:hAnsi="Arial"/>
-          <w:sz w:val="22"/>
-          <w:szCs w:val="22"/>
-        </w:rPr>
-      </w:r>
     </w:p>
     <w:p>
       <w:pPr>
-        <w:pStyle w:val="Normal"/>
         <w:jc w:val="right"/>
-        <w:rPr/>
+        <w:rPr>
+          <w:rFonts w:ascii="Arial" w:hAnsi="Arial" w:cs="Arial"/>
+        </w:rPr>
       </w:pPr>
       <w:r>
         <w:rPr>
-          <w:rFonts w:cs="Arial" w:ascii="Arial" w:hAnsi="Arial"/>
-          <w:sz w:val="22"/>
-          <w:szCs w:val="22"/>
-        </w:rPr>
-        <w:t xml:space="preserve">Berlin, </w:t>
-      </w:r>
-      <w:r>
-        <w:rPr>
-          <w:rFonts w:cs="Arial" w:ascii="Arial" w:hAnsi="Arial"/>
-          <w:sz w:val="22"/>
-          <w:szCs w:val="22"/>
-        </w:rPr>
-        <w:t>10</w:t>
-      </w:r>
-      <w:r>
-        <w:rPr>
-          <w:rFonts w:cs="Arial" w:ascii="Arial" w:hAnsi="Arial"/>
-          <w:sz w:val="22"/>
-          <w:szCs w:val="22"/>
-        </w:rPr>
-        <w:t>/</w:t>
-      </w:r>
-      <w:r>
-        <w:rPr>
-          <w:rFonts w:cs="Arial" w:ascii="Arial" w:hAnsi="Arial"/>
-          <w:sz w:val="22"/>
-          <w:szCs w:val="22"/>
-        </w:rPr>
-        <w:t>18</w:t>
-      </w:r>
-      <w:r>
-        <w:rPr>
-          <w:rFonts w:cs="Arial" w:ascii="Arial" w:hAnsi="Arial"/>
-          <w:sz w:val="22"/>
-          <w:szCs w:val="22"/>
-        </w:rPr>
-        <w:t>/2022</w:t>
+          <w:rFonts w:ascii="Arial" w:hAnsi="Arial" w:cs="Arial"/>
+          <w:sz w:val="22"/>
+          <w:szCs w:val="22"/>
+        </w:rPr>
+        <w:t>Berlin, 10/</w:t>
+      </w:r>
+      <w:r>
+        <w:rPr>
+          <w:rFonts w:ascii="Arial" w:hAnsi="Arial" w:cs="Arial"/>
+          <w:sz w:val="22"/>
+          <w:szCs w:val="22"/>
+        </w:rPr>
+        <w:t>25</w:t>
+      </w:r>
+      <w:r>
+        <w:rPr>
+          <w:rFonts w:ascii="Arial" w:hAnsi="Arial" w:cs="Arial"/>
+          <w:sz w:val="22"/>
+          <w:szCs w:val="22"/>
+        </w:rPr>
+        <w:t>/202</w:t>
+      </w:r>
+      <w:r>
+        <w:rPr>
+          <w:rFonts w:ascii="Arial" w:hAnsi="Arial" w:cs="Arial"/>
+          <w:sz w:val="22"/>
+          <w:szCs w:val="22"/>
+        </w:rPr>
+        <w:t>3</w:t>
       </w:r>
     </w:p>
     <w:p>
       <w:pPr>
-        <w:pStyle w:val="Normal"/>
-        <w:spacing w:lineRule="auto" w:line="360"/>
+        <w:spacing w:line="360" w:lineRule="auto"/>
         <w:jc w:val="both"/>
-        <w:rPr/>
+        <w:rPr>
+          <w:rFonts w:ascii="Arial" w:hAnsi="Arial" w:cs="Arial"/>
+        </w:rPr>
       </w:pPr>
       <w:r>
         <w:rPr>
-          <w:rFonts w:cs="Arial" w:ascii="Arial" w:hAnsi="Arial"/>
+          <w:rFonts w:ascii="Arial" w:hAnsi="Arial" w:cs="Arial"/>
           <w:sz w:val="22"/>
           <w:szCs w:val="22"/>
         </w:rPr>
@@ -610,8 +507,7 @@
     </w:p>
     <w:p>
       <w:pPr>
-        <w:pStyle w:val="Normal"/>
-        <w:spacing w:lineRule="auto" w:line="360"/>
+        <w:spacing w:line="360" w:lineRule="auto"/>
         <w:jc w:val="both"/>
         <w:rPr>
           <w:rFonts w:ascii="Arial" w:hAnsi="Arial" w:cs="Arial"/>
@@ -621,7 +517,7 @@
       </w:pPr>
       <w:r>
         <w:rPr>
-          <w:rFonts w:cs="Arial" w:ascii="Arial" w:hAnsi="Arial"/>
+          <w:rFonts w:ascii="Arial" w:hAnsi="Arial" w:cs="Arial"/>
           <w:sz w:val="22"/>
           <w:szCs w:val="22"/>
         </w:rPr>
@@ -629,7 +525,7 @@
       </w:r>
       <w:r>
         <w:rPr>
-          <w:rFonts w:cs="Arial" w:ascii="Arial" w:hAnsi="Arial"/>
+          <w:rFonts w:ascii="Arial" w:hAnsi="Arial" w:cs="Arial"/>
           <w:b/>
           <w:color w:val="000000"/>
           <w:sz w:val="22"/>
@@ -640,7 +536,7 @@
       </w:r>
       <w:r>
         <w:rPr>
-          <w:rFonts w:cs="Arial" w:ascii="Arial" w:hAnsi="Arial"/>
+          <w:rFonts w:ascii="Arial" w:hAnsi="Arial" w:cs="Arial"/>
           <w:sz w:val="22"/>
           <w:szCs w:val="22"/>
         </w:rPr>
@@ -648,7 +544,7 @@
       </w:r>
       <w:r>
         <w:rPr>
-          <w:rFonts w:cs="Arial" w:ascii="Arial" w:hAnsi="Arial"/>
+          <w:rFonts w:ascii="Arial" w:hAnsi="Arial" w:cs="Arial"/>
           <w:spacing w:val="28"/>
           <w:sz w:val="22"/>
           <w:szCs w:val="22"/>
@@ -658,7 +554,7 @@
       <w:bookmarkStart w:id="0" w:name="__DdeLink__227_1497311964"/>
       <w:r>
         <w:rPr>
-          <w:rFonts w:cs="Arial" w:ascii="Arial" w:hAnsi="Arial"/>
+          <w:rFonts w:ascii="Arial" w:hAnsi="Arial" w:cs="Arial"/>
           <w:spacing w:val="28"/>
           <w:sz w:val="22"/>
           <w:szCs w:val="22"/>
@@ -667,7 +563,7 @@
       </w:r>
       <w:r>
         <w:rPr>
-          <w:rFonts w:cs="Arial" w:ascii="Arial" w:hAnsi="Arial"/>
+          <w:rFonts w:ascii="Arial" w:hAnsi="Arial" w:cs="Arial"/>
           <w:i/>
           <w:spacing w:val="28"/>
           <w:sz w:val="22"/>
@@ -677,7 +573,7 @@
       </w:r>
       <w:r>
         <w:rPr>
-          <w:rFonts w:cs="Arial" w:ascii="Arial" w:hAnsi="Arial"/>
+          <w:rFonts w:ascii="Arial" w:hAnsi="Arial" w:cs="Arial"/>
           <w:sz w:val="22"/>
           <w:szCs w:val="22"/>
         </w:rPr>
@@ -686,7 +582,7 @@
       <w:bookmarkEnd w:id="0"/>
       <w:r>
         <w:rPr>
-          <w:rFonts w:cs="Arial" w:ascii="Arial" w:hAnsi="Arial"/>
+          <w:rFonts w:ascii="Arial" w:hAnsi="Arial" w:cs="Arial"/>
           <w:sz w:val="22"/>
           <w:szCs w:val="22"/>
         </w:rPr>
@@ -695,8 +591,7 @@
     </w:p>
     <w:p>
       <w:pPr>
-        <w:pStyle w:val="Normal"/>
-        <w:spacing w:lineRule="auto" w:line="360"/>
+        <w:spacing w:line="360" w:lineRule="auto"/>
         <w:jc w:val="both"/>
         <w:rPr>
           <w:rFonts w:ascii="Arial" w:hAnsi="Arial" w:cs="Arial"/>
@@ -704,85 +599,33 @@
           <w:szCs w:val="22"/>
         </w:rPr>
       </w:pPr>
-      <w:r>
-        <w:rPr>
-          <w:rFonts w:cs="Arial" w:ascii="Arial" w:hAnsi="Arial"/>
-          <w:sz w:val="22"/>
-          <w:szCs w:val="22"/>
-        </w:rPr>
-      </w:r>
     </w:p>
     <w:p>
       <w:pPr>
-        <w:pStyle w:val="Normal"/>
-        <w:spacing w:lineRule="auto" w:line="360"/>
+        <w:spacing w:line="360" w:lineRule="auto"/>
         <w:jc w:val="both"/>
         <w:rPr>
           <w:rFonts w:ascii="Arial" w:hAnsi="Arial" w:cs="Arial"/>
           <w:kern w:val="0"/>
           <w:sz w:val="22"/>
           <w:szCs w:val="22"/>
+          <w:lang w:val="en-US"/>
         </w:rPr>
       </w:pPr>
       <w:r>
         <w:rPr>
-          <w:rFonts w:cs="Arial" w:ascii="Arial" w:hAnsi="Arial"/>
+          <w:rFonts w:ascii="Arial" w:hAnsi="Arial" w:cs="Arial"/>
           <w:kern w:val="0"/>
           <w:sz w:val="22"/>
           <w:szCs w:val="22"/>
         </w:rPr>
-        <w:t xml:space="preserve">We would like to thank the editor and the reviewers for their very valuable comments on our manuscript. In response, we have </w:t>
-      </w:r>
-      <w:r>
-        <w:rPr>
-          <w:rFonts w:cs="Arial" w:ascii="Arial" w:hAnsi="Arial"/>
-          <w:kern w:val="0"/>
-          <w:sz w:val="22"/>
-          <w:szCs w:val="22"/>
-        </w:rPr>
-        <w:t>changed the title of our manuscript to “Sensory processing in humans and mice fluctuates between external and internal modes</w:t>
-      </w:r>
-      <w:r>
-        <w:rPr>
-          <w:rFonts w:cs="Arial" w:ascii="Arial" w:hAnsi="Arial"/>
-          <w:kern w:val="0"/>
-          <w:sz w:val="22"/>
-          <w:szCs w:val="22"/>
-        </w:rPr>
-        <w:t xml:space="preserve">”. </w:t>
-      </w:r>
-      <w:r>
-        <w:rPr>
-          <w:rFonts w:cs="Arial" w:ascii="Arial" w:hAnsi="Arial"/>
-          <w:kern w:val="0"/>
-          <w:sz w:val="22"/>
-          <w:szCs w:val="22"/>
-        </w:rPr>
-        <w:t>We now provide links to the fundings agencies in the Financial disclosure statement and have created a DOI for our github</w:t>
-      </w:r>
-      <w:r>
-        <w:rPr>
-          <w:rFonts w:cs="Arial" w:ascii="Arial" w:hAnsi="Arial"/>
-          <w:kern w:val="0"/>
-          <w:sz w:val="22"/>
-          <w:szCs w:val="22"/>
-        </w:rPr>
-        <w:t xml:space="preserve"> </w:t>
-      </w:r>
-      <w:r>
-        <w:rPr>
-          <w:rFonts w:cs="Arial" w:ascii="Arial" w:hAnsi="Arial"/>
-          <w:kern w:val="0"/>
-          <w:sz w:val="22"/>
-          <w:szCs w:val="22"/>
-        </w:rPr>
-        <w:t>repo (</w:t>
-      </w:r>
-      <w:hyperlink r:id="rId3">
+        <w:t>We would like to thank the editor and the reviewers for their very valuable comments on our manuscript. In response, we have changed the title of our manuscript to “Sensory processing in humans and mice fluctuates between external and internal modes”. We now provide links to the fundings agencies in the Financial disclosure statement and have created a DOI for our github repo (</w:t>
+      </w:r>
+      <w:hyperlink r:id="rId5">
         <w:r>
           <w:rPr>
-            <w:rStyle w:val="InternetLink"/>
-            <w:rFonts w:cs="Arial" w:ascii="Arial" w:hAnsi="Arial"/>
+            <w:rStyle w:val="Hyperlink"/>
+            <w:rFonts w:ascii="Arial" w:hAnsi="Arial" w:cs="Arial"/>
             <w:kern w:val="0"/>
             <w:sz w:val="22"/>
             <w:szCs w:val="22"/>
@@ -793,7 +636,7 @@
       </w:hyperlink>
       <w:r>
         <w:rPr>
-          <w:rFonts w:cs="Arial" w:ascii="Arial" w:hAnsi="Arial"/>
+          <w:rFonts w:ascii="Arial" w:hAnsi="Arial" w:cs="Arial"/>
           <w:kern w:val="0"/>
           <w:sz w:val="22"/>
           <w:szCs w:val="22"/>
@@ -801,11 +644,11 @@
         </w:rPr>
         <w:t xml:space="preserve">): </w:t>
       </w:r>
-      <w:hyperlink r:id="rId4">
+      <w:hyperlink r:id="rId6">
         <w:r>
           <w:rPr>
-            <w:rStyle w:val="InternetLink"/>
-            <w:rFonts w:cs="Arial" w:ascii="Arial" w:hAnsi="Arial"/>
+            <w:rStyle w:val="Hyperlink"/>
+            <w:rFonts w:ascii="Arial" w:hAnsi="Arial" w:cs="Arial"/>
             <w:kern w:val="0"/>
             <w:sz w:val="22"/>
             <w:szCs w:val="22"/>
@@ -816,56 +659,88 @@
       </w:hyperlink>
       <w:r>
         <w:rPr>
-          <w:rFonts w:cs="Arial" w:ascii="Arial" w:hAnsi="Arial"/>
+          <w:rFonts w:ascii="Arial" w:hAnsi="Arial" w:cs="Arial"/>
           <w:kern w:val="0"/>
           <w:sz w:val="22"/>
           <w:szCs w:val="22"/>
           <w:lang w:val="en-US"/>
         </w:rPr>
         <w:t>.</w:t>
+      </w:r>
+      <w:r>
+        <w:rPr>
+          <w:rFonts w:ascii="Arial" w:hAnsi="Arial" w:cs="Arial"/>
+          <w:kern w:val="0"/>
+          <w:sz w:val="22"/>
+          <w:szCs w:val="22"/>
+          <w:lang w:val="en-US"/>
+        </w:rPr>
+        <w:t xml:space="preserve"> </w:t>
       </w:r>
     </w:p>
     <w:p>
       <w:pPr>
-        <w:pStyle w:val="Normal"/>
-        <w:spacing w:lineRule="auto" w:line="360"/>
+        <w:spacing w:line="360" w:lineRule="auto"/>
         <w:jc w:val="both"/>
         <w:rPr>
           <w:rFonts w:ascii="Arial" w:hAnsi="Arial" w:cs="Arial"/>
+          <w:sz w:val="22"/>
+          <w:szCs w:val="22"/>
+        </w:rPr>
+      </w:pPr>
+      <w:r>
+        <w:rPr>
+          <w:rFonts w:ascii="Arial" w:hAnsi="Arial" w:cs="Arial"/>
           <w:kern w:val="0"/>
           <w:sz w:val="22"/>
           <w:szCs w:val="22"/>
-        </w:rPr>
-      </w:pPr>
-      <w:r>
-        <w:rPr>
-          <w:rFonts w:cs="Arial" w:ascii="Arial" w:hAnsi="Arial"/>
-          <w:sz w:val="22"/>
-          <w:szCs w:val="22"/>
-          <w:lang w:val="de-DE"/>
-        </w:rPr>
+          <w:lang w:val="en-US"/>
+        </w:rPr>
+        <w:t xml:space="preserve">In addition to larger “.Rdata” and “.csv” files, we now include “excel” files that contain our summary data and are labelled according to the figures they are presented in (e.g., “Figure_1A.xlsx”). We uploaded these files onto the Github repository in the subfolder “Summary_Data” (direct link: </w:t>
+      </w:r>
+      <w:hyperlink r:id="rId7" w:history="1">
+        <w:r>
+          <w:rPr>
+            <w:rStyle w:val="Hyperlink"/>
+            <w:rFonts w:ascii="Arial" w:hAnsi="Arial" w:cs="Arial"/>
+            <w:sz w:val="22"/>
+            <w:szCs w:val="22"/>
+          </w:rPr>
+          <w:t>https://github.com/veithweilnhammer/Modes/tree/main/Summary_Data</w:t>
+        </w:r>
+      </w:hyperlink>
+      <w:r>
+        <w:rPr>
+          <w:rFonts w:ascii="Arial" w:hAnsi="Arial" w:cs="Arial"/>
+          <w:sz w:val="22"/>
+          <w:szCs w:val="22"/>
+        </w:rPr>
+        <w:t>)</w:t>
+      </w:r>
+      <w:r>
+        <w:rPr>
+          <w:rFonts w:ascii="Arial" w:hAnsi="Arial" w:cs="Arial"/>
+          <w:kern w:val="0"/>
+          <w:sz w:val="22"/>
+          <w:szCs w:val="22"/>
+        </w:rPr>
+        <w:t>.</w:t>
       </w:r>
     </w:p>
     <w:p>
       <w:pPr>
-        <w:pStyle w:val="Normal"/>
-        <w:spacing w:lineRule="auto" w:line="360"/>
+        <w:spacing w:line="360" w:lineRule="auto"/>
         <w:jc w:val="both"/>
-        <w:rPr/>
+        <w:rPr>
+          <w:rFonts w:ascii="Arial" w:hAnsi="Arial" w:cs="Arial"/>
+          <w:sz w:val="22"/>
+          <w:szCs w:val="22"/>
+        </w:rPr>
       </w:pPr>
-      <w:r>
-        <w:rPr>
-          <w:rFonts w:cs="Arial" w:ascii="Arial" w:hAnsi="Arial"/>
-          <w:sz w:val="22"/>
-          <w:szCs w:val="22"/>
-        </w:rPr>
-        <w:t xml:space="preserve">Please do not hesitate to contact us with any questions or concerns. </w:t>
-      </w:r>
     </w:p>
     <w:p>
       <w:pPr>
-        <w:pStyle w:val="Normal"/>
-        <w:spacing w:lineRule="auto" w:line="360"/>
+        <w:spacing w:line="360" w:lineRule="auto"/>
         <w:jc w:val="both"/>
         <w:rPr>
           <w:rFonts w:ascii="Arial" w:hAnsi="Arial" w:cs="Arial"/>
@@ -875,16 +750,16 @@
       </w:pPr>
       <w:r>
         <w:rPr>
-          <w:rFonts w:cs="Arial" w:ascii="Arial" w:hAnsi="Arial"/>
-          <w:sz w:val="22"/>
-          <w:szCs w:val="22"/>
-        </w:rPr>
+          <w:rFonts w:ascii="Arial" w:hAnsi="Arial" w:cs="Arial"/>
+          <w:sz w:val="22"/>
+          <w:szCs w:val="22"/>
+        </w:rPr>
+        <w:t xml:space="preserve">Please do not hesitate to contact us with any questions or concerns. </w:t>
       </w:r>
     </w:p>
     <w:p>
       <w:pPr>
-        <w:pStyle w:val="Normal"/>
-        <w:spacing w:lineRule="auto" w:line="360"/>
+        <w:spacing w:line="360" w:lineRule="auto"/>
         <w:jc w:val="both"/>
         <w:rPr>
           <w:rFonts w:ascii="Arial" w:hAnsi="Arial" w:cs="Arial"/>
@@ -892,25 +767,37 @@
           <w:szCs w:val="22"/>
         </w:rPr>
       </w:pPr>
-      <w:r>
-        <w:rPr>
-          <w:rFonts w:cs="Arial" w:ascii="Arial" w:hAnsi="Arial"/>
-          <w:sz w:val="22"/>
-          <w:szCs w:val="22"/>
-        </w:rPr>
-        <w:t xml:space="preserve">Yours sincerely, </w:t>
-      </w:r>
     </w:p>
     <w:p>
       <w:pPr>
-        <w:pStyle w:val="Normal"/>
-        <w:spacing w:lineRule="auto" w:line="360"/>
+        <w:spacing w:line="360" w:lineRule="auto"/>
         <w:jc w:val="both"/>
-        <w:rPr/>
+        <w:rPr>
+          <w:rFonts w:ascii="Arial" w:hAnsi="Arial" w:cs="Arial"/>
+          <w:sz w:val="22"/>
+          <w:szCs w:val="22"/>
+        </w:rPr>
       </w:pPr>
       <w:r>
         <w:rPr>
-          <w:rFonts w:cs="Arial" w:ascii="Arial" w:hAnsi="Arial"/>
+          <w:rFonts w:ascii="Arial" w:hAnsi="Arial" w:cs="Arial"/>
+          <w:sz w:val="22"/>
+          <w:szCs w:val="22"/>
+        </w:rPr>
+        <w:t xml:space="preserve">Yours sincerely, </w:t>
+      </w:r>
+    </w:p>
+    <w:p>
+      <w:pPr>
+        <w:spacing w:line="360" w:lineRule="auto"/>
+        <w:jc w:val="both"/>
+        <w:rPr>
+          <w:rFonts w:ascii="Arial" w:hAnsi="Arial" w:cs="Arial"/>
+        </w:rPr>
+      </w:pPr>
+      <w:r>
+        <w:rPr>
+          <w:rFonts w:ascii="Arial" w:hAnsi="Arial" w:cs="Arial"/>
           <w:sz w:val="22"/>
           <w:szCs w:val="22"/>
         </w:rPr>
@@ -918,24 +805,22 @@
       </w:r>
     </w:p>
     <w:sectPr>
-      <w:type w:val="nextPage"/>
       <w:pgSz w:w="11906" w:h="16838"/>
-      <w:pgMar w:left="1134" w:right="1134" w:gutter="0" w:header="0" w:top="1134" w:footer="0" w:bottom="1134"/>
-      <w:pgNumType w:fmt="decimal"/>
-      <w:formProt w:val="false"/>
-      <w:textDirection w:val="lrTb"/>
-      <w:docGrid w:type="default" w:linePitch="100" w:charSpace="0"/>
+      <w:pgMar w:top="1134" w:right="1134" w:bottom="1134" w:left="1134" w:header="0" w:footer="0" w:gutter="0"/>
+      <w:cols w:space="720"/>
+      <w:formProt w:val="0"/>
+      <w:docGrid w:linePitch="100"/>
     </w:sectPr>
   </w:body>
 </w:document>
 </file>
 
 <file path=word/styles.xml><?xml version="1.0" encoding="utf-8"?>
-<w:styles xmlns:w="http://schemas.openxmlformats.org/wordprocessingml/2006/main" xmlns:w14="http://schemas.microsoft.com/office/word/2010/wordml" xmlns:mc="http://schemas.openxmlformats.org/markup-compatibility/2006" mc:Ignorable="w14">
+<w:styles xmlns:mc="http://schemas.openxmlformats.org/markup-compatibility/2006" xmlns:r="http://schemas.openxmlformats.org/officeDocument/2006/relationships" xmlns:w="http://schemas.openxmlformats.org/wordprocessingml/2006/main" xmlns:w14="http://schemas.microsoft.com/office/word/2010/wordml" xmlns:w15="http://schemas.microsoft.com/office/word/2012/wordml" xmlns:w16cex="http://schemas.microsoft.com/office/word/2018/wordml/cex" xmlns:w16cid="http://schemas.microsoft.com/office/word/2016/wordml/cid" xmlns:w16="http://schemas.microsoft.com/office/word/2018/wordml" xmlns:w16sdtdh="http://schemas.microsoft.com/office/word/2020/wordml/sdtdatahash" xmlns:w16se="http://schemas.microsoft.com/office/word/2015/wordml/symex" mc:Ignorable="w14 w15 w16se w16cid w16 w16cex w16sdtdh">
   <w:docDefaults>
     <w:rPrDefault>
       <w:rPr>
-        <w:rFonts w:ascii="Liberation Serif" w:hAnsi="Liberation Serif" w:eastAsia="Droid Sans Fallback" w:cs="FreeSans"/>
+        <w:rFonts w:ascii="Liberation Serif" w:eastAsia="Droid Sans Fallback" w:hAnsi="Liberation Serif" w:cs="FreeSans"/>
         <w:kern w:val="2"/>
         <w:szCs w:val="24"/>
         <w:lang w:val="en-GB" w:eastAsia="zh-CN" w:bidi="hi-IN"/>
@@ -943,21 +828,21 @@
     </w:rPrDefault>
     <w:pPrDefault>
       <w:pPr>
-        <w:suppressAutoHyphens w:val="true"/>
+        <w:suppressAutoHyphens/>
       </w:pPr>
     </w:pPrDefault>
   </w:docDefaults>
   <w:latentStyles w:defLockedState="0" w:defUIPriority="99" w:defSemiHidden="0" w:defUnhideWhenUsed="0" w:defQFormat="0" w:count="376">
     <w:lsdException w:name="Normal" w:uiPriority="0" w:qFormat="1"/>
     <w:lsdException w:name="heading 1" w:uiPriority="9" w:qFormat="1"/>
-    <w:lsdException w:name="heading 2" w:uiPriority="9" w:semiHidden="1" w:unhideWhenUsed="1" w:qFormat="1"/>
-    <w:lsdException w:name="heading 3" w:uiPriority="9" w:semiHidden="1" w:unhideWhenUsed="1" w:qFormat="1"/>
-    <w:lsdException w:name="heading 4" w:uiPriority="9" w:semiHidden="1" w:unhideWhenUsed="1" w:qFormat="1"/>
-    <w:lsdException w:name="heading 5" w:uiPriority="9" w:semiHidden="1" w:unhideWhenUsed="1" w:qFormat="1"/>
-    <w:lsdException w:name="heading 6" w:uiPriority="9" w:semiHidden="1" w:unhideWhenUsed="1" w:qFormat="1"/>
-    <w:lsdException w:name="heading 7" w:uiPriority="9" w:semiHidden="1" w:unhideWhenUsed="1" w:qFormat="1"/>
-    <w:lsdException w:name="heading 8" w:uiPriority="9" w:semiHidden="1" w:unhideWhenUsed="1" w:qFormat="1"/>
-    <w:lsdException w:name="heading 9" w:uiPriority="9" w:semiHidden="1" w:unhideWhenUsed="1" w:qFormat="1"/>
+    <w:lsdException w:name="heading 2" w:semiHidden="1" w:uiPriority="9" w:unhideWhenUsed="1" w:qFormat="1"/>
+    <w:lsdException w:name="heading 3" w:semiHidden="1" w:uiPriority="9" w:unhideWhenUsed="1" w:qFormat="1"/>
+    <w:lsdException w:name="heading 4" w:semiHidden="1" w:uiPriority="9" w:unhideWhenUsed="1" w:qFormat="1"/>
+    <w:lsdException w:name="heading 5" w:semiHidden="1" w:uiPriority="9" w:unhideWhenUsed="1" w:qFormat="1"/>
+    <w:lsdException w:name="heading 6" w:semiHidden="1" w:uiPriority="9" w:unhideWhenUsed="1" w:qFormat="1"/>
+    <w:lsdException w:name="heading 7" w:semiHidden="1" w:uiPriority="9" w:unhideWhenUsed="1" w:qFormat="1"/>
+    <w:lsdException w:name="heading 8" w:semiHidden="1" w:uiPriority="9" w:unhideWhenUsed="1" w:qFormat="1"/>
+    <w:lsdException w:name="heading 9" w:semiHidden="1" w:uiPriority="9" w:unhideWhenUsed="1" w:qFormat="1"/>
     <w:lsdException w:name="index 1" w:semiHidden="1" w:unhideWhenUsed="1"/>
     <w:lsdException w:name="index 2" w:semiHidden="1" w:unhideWhenUsed="1"/>
     <w:lsdException w:name="index 3" w:semiHidden="1" w:unhideWhenUsed="1"/>
@@ -967,22 +852,22 @@
     <w:lsdException w:name="index 7" w:semiHidden="1" w:unhideWhenUsed="1"/>
     <w:lsdException w:name="index 8" w:semiHidden="1" w:unhideWhenUsed="1"/>
     <w:lsdException w:name="index 9" w:semiHidden="1" w:unhideWhenUsed="1"/>
-    <w:lsdException w:name="toc 1" w:uiPriority="39" w:semiHidden="1" w:unhideWhenUsed="1"/>
-    <w:lsdException w:name="toc 2" w:uiPriority="39" w:semiHidden="1" w:unhideWhenUsed="1"/>
-    <w:lsdException w:name="toc 3" w:uiPriority="39" w:semiHidden="1" w:unhideWhenUsed="1"/>
-    <w:lsdException w:name="toc 4" w:uiPriority="39" w:semiHidden="1" w:unhideWhenUsed="1"/>
-    <w:lsdException w:name="toc 5" w:uiPriority="39" w:semiHidden="1" w:unhideWhenUsed="1"/>
-    <w:lsdException w:name="toc 6" w:uiPriority="39" w:semiHidden="1" w:unhideWhenUsed="1"/>
-    <w:lsdException w:name="toc 7" w:uiPriority="39" w:semiHidden="1" w:unhideWhenUsed="1"/>
-    <w:lsdException w:name="toc 8" w:uiPriority="39" w:semiHidden="1" w:unhideWhenUsed="1"/>
-    <w:lsdException w:name="toc 9" w:uiPriority="39" w:semiHidden="1" w:unhideWhenUsed="1"/>
+    <w:lsdException w:name="toc 1" w:semiHidden="1" w:uiPriority="39" w:unhideWhenUsed="1"/>
+    <w:lsdException w:name="toc 2" w:semiHidden="1" w:uiPriority="39" w:unhideWhenUsed="1"/>
+    <w:lsdException w:name="toc 3" w:semiHidden="1" w:uiPriority="39" w:unhideWhenUsed="1"/>
+    <w:lsdException w:name="toc 4" w:semiHidden="1" w:uiPriority="39" w:unhideWhenUsed="1"/>
+    <w:lsdException w:name="toc 5" w:semiHidden="1" w:uiPriority="39" w:unhideWhenUsed="1"/>
+    <w:lsdException w:name="toc 6" w:semiHidden="1" w:uiPriority="39" w:unhideWhenUsed="1"/>
+    <w:lsdException w:name="toc 7" w:semiHidden="1" w:uiPriority="39" w:unhideWhenUsed="1"/>
+    <w:lsdException w:name="toc 8" w:semiHidden="1" w:uiPriority="39" w:unhideWhenUsed="1"/>
+    <w:lsdException w:name="toc 9" w:semiHidden="1" w:uiPriority="39" w:unhideWhenUsed="1"/>
     <w:lsdException w:name="Normal Indent" w:semiHidden="1" w:unhideWhenUsed="1"/>
     <w:lsdException w:name="footnote text" w:semiHidden="1" w:unhideWhenUsed="1"/>
     <w:lsdException w:name="annotation text" w:semiHidden="1" w:unhideWhenUsed="1"/>
     <w:lsdException w:name="header" w:semiHidden="1" w:unhideWhenUsed="1"/>
     <w:lsdException w:name="footer" w:semiHidden="1" w:unhideWhenUsed="1"/>
     <w:lsdException w:name="index heading" w:semiHidden="1" w:unhideWhenUsed="1"/>
-    <w:lsdException w:name="caption" w:uiPriority="35" w:semiHidden="1" w:unhideWhenUsed="1" w:qFormat="1"/>
+    <w:lsdException w:name="caption" w:semiHidden="1" w:uiPriority="35" w:unhideWhenUsed="1" w:qFormat="1"/>
     <w:lsdException w:name="table of figures" w:semiHidden="1" w:unhideWhenUsed="1"/>
     <w:lsdException w:name="envelope address" w:semiHidden="1" w:unhideWhenUsed="1"/>
     <w:lsdException w:name="envelope return" w:semiHidden="1" w:unhideWhenUsed="1"/>
@@ -1013,7 +898,7 @@
     <w:lsdException w:name="Title" w:uiPriority="10" w:qFormat="1"/>
     <w:lsdException w:name="Closing" w:semiHidden="1" w:unhideWhenUsed="1"/>
     <w:lsdException w:name="Signature" w:semiHidden="1" w:unhideWhenUsed="1"/>
-    <w:lsdException w:name="Default Paragraph Font" w:uiPriority="1" w:semiHidden="1" w:unhideWhenUsed="1"/>
+    <w:lsdException w:name="Default Paragraph Font" w:semiHidden="1" w:uiPriority="1" w:unhideWhenUsed="1"/>
     <w:lsdException w:name="Body Text" w:semiHidden="1" w:unhideWhenUsed="1"/>
     <w:lsdException w:name="Body Text Indent" w:semiHidden="1" w:unhideWhenUsed="1"/>
     <w:lsdException w:name="List Continue" w:semiHidden="1" w:unhideWhenUsed="1"/>
@@ -1033,7 +918,7 @@
     <w:lsdException w:name="Body Text Indent 2" w:semiHidden="1" w:unhideWhenUsed="1"/>
     <w:lsdException w:name="Body Text Indent 3" w:semiHidden="1" w:unhideWhenUsed="1"/>
     <w:lsdException w:name="Block Text" w:semiHidden="1" w:unhideWhenUsed="1"/>
-    <w:lsdException w:name="Hyperlink" w:uiPriority="0" w:semiHidden="1" w:unhideWhenUsed="1"/>
+    <w:lsdException w:name="Hyperlink" w:semiHidden="1" w:uiPriority="0" w:unhideWhenUsed="1"/>
     <w:lsdException w:name="FollowedHyperlink" w:semiHidden="1" w:unhideWhenUsed="1"/>
     <w:lsdException w:name="Strong" w:uiPriority="22" w:qFormat="1"/>
     <w:lsdException w:name="Emphasis" w:uiPriority="20" w:qFormat="1"/>
@@ -1213,8 +1098,8 @@
     <w:lsdException w:name="Subtle Reference" w:uiPriority="31" w:qFormat="1"/>
     <w:lsdException w:name="Intense Reference" w:uiPriority="32" w:qFormat="1"/>
     <w:lsdException w:name="Book Title" w:uiPriority="33" w:qFormat="1"/>
-    <w:lsdException w:name="Bibliography" w:uiPriority="37" w:semiHidden="1" w:unhideWhenUsed="1"/>
-    <w:lsdException w:name="TOC Heading" w:uiPriority="39" w:semiHidden="1" w:unhideWhenUsed="1" w:qFormat="1"/>
+    <w:lsdException w:name="Bibliography" w:semiHidden="1" w:uiPriority="37" w:unhideWhenUsed="1"/>
+    <w:lsdException w:name="TOC Heading" w:semiHidden="1" w:uiPriority="39" w:unhideWhenUsed="1" w:qFormat="1"/>
     <w:lsdException w:name="Plain Table 1" w:uiPriority="41"/>
     <w:lsdException w:name="Plain Table 2" w:uiPriority="42"/>
     <w:lsdException w:name="Plain Table 3" w:uiPriority="43"/>
@@ -1325,37 +1210,26 @@
     <w:lsdException w:name="Unresolved Mention" w:semiHidden="1" w:unhideWhenUsed="1"/>
     <w:lsdException w:name="Smart Link" w:semiHidden="1" w:unhideWhenUsed="1"/>
   </w:latentStyles>
-  <w:style w:type="paragraph" w:styleId="Normal" w:default="1">
+  <w:style w:type="paragraph" w:default="1" w:styleId="Normal">
     <w:name w:val="Normal"/>
     <w:qFormat/>
     <w:pPr>
-      <w:widowControl/>
-      <w:suppressAutoHyphens w:val="true"/>
-      <w:bidi w:val="0"/>
-      <w:spacing w:before="0" w:after="0"/>
-      <w:jc w:val="left"/>
       <w:textAlignment w:val="baseline"/>
     </w:pPr>
     <w:rPr>
-      <w:rFonts w:ascii="Liberation Serif" w:hAnsi="Liberation Serif" w:eastAsia="Droid Sans Fallback" w:cs="FreeSans"/>
-      <w:color w:val="auto"/>
-      <w:kern w:val="2"/>
       <w:sz w:val="24"/>
-      <w:szCs w:val="24"/>
-      <w:lang w:val="en-GB" w:eastAsia="zh-CN" w:bidi="hi-IN"/>
     </w:rPr>
   </w:style>
   <w:style w:type="paragraph" w:styleId="Heading9">
-    <w:name w:val="Heading 9"/>
+    <w:name w:val="heading 9"/>
     <w:basedOn w:val="Normal"/>
     <w:qFormat/>
     <w:pPr>
-      <w:keepNext w:val="true"/>
+      <w:keepNext/>
       <w:tabs>
-        <w:tab w:val="clear" w:pos="709"/>
-        <w:tab w:val="left" w:pos="284" w:leader="none"/>
+        <w:tab w:val="left" w:pos="284"/>
       </w:tabs>
-      <w:ind w:right="-276" w:hanging="0"/>
+      <w:ind w:right="-276"/>
       <w:jc w:val="both"/>
       <w:outlineLvl w:val="8"/>
     </w:pPr>
@@ -1363,15 +1237,34 @@
       <w:b/>
     </w:rPr>
   </w:style>
-  <w:style w:type="character" w:styleId="DefaultParagraphFont" w:default="1">
+  <w:style w:type="character" w:default="1" w:styleId="DefaultParagraphFont">
     <w:name w:val="Default Paragraph Font"/>
     <w:uiPriority w:val="1"/>
     <w:semiHidden/>
     <w:unhideWhenUsed/>
-    <w:qFormat/>
-    <w:rPr/>
-  </w:style>
-  <w:style w:type="character" w:styleId="Hyperlink1" w:customStyle="1">
+  </w:style>
+  <w:style w:type="table" w:default="1" w:styleId="TableNormal">
+    <w:name w:val="Normal Table"/>
+    <w:uiPriority w:val="99"/>
+    <w:semiHidden/>
+    <w:unhideWhenUsed/>
+    <w:tblPr>
+      <w:tblInd w:w="0" w:type="dxa"/>
+      <w:tblCellMar>
+        <w:top w:w="0" w:type="dxa"/>
+        <w:left w:w="108" w:type="dxa"/>
+        <w:bottom w:w="0" w:type="dxa"/>
+        <w:right w:w="108" w:type="dxa"/>
+      </w:tblCellMar>
+    </w:tblPr>
+  </w:style>
+  <w:style w:type="numbering" w:default="1" w:styleId="NoList">
+    <w:name w:val="No List"/>
+    <w:uiPriority w:val="99"/>
+    <w:semiHidden/>
+    <w:unhideWhenUsed/>
+  </w:style>
+  <w:style w:type="character" w:customStyle="1" w:styleId="Hyperlink1">
     <w:name w:val="Hyperlink1"/>
     <w:qFormat/>
     <w:rPr>
@@ -1379,41 +1272,41 @@
       <w:u w:val="single"/>
     </w:rPr>
   </w:style>
-  <w:style w:type="character" w:styleId="Annotationreference">
+  <w:style w:type="character" w:styleId="CommentReference">
     <w:name w:val="annotation reference"/>
     <w:basedOn w:val="DefaultParagraphFont"/>
     <w:uiPriority w:val="99"/>
     <w:semiHidden/>
     <w:unhideWhenUsed/>
     <w:qFormat/>
-    <w:rsid w:val="008f742b"/>
+    <w:rsid w:val="008F742B"/>
     <w:rPr>
       <w:sz w:val="16"/>
       <w:szCs w:val="16"/>
     </w:rPr>
   </w:style>
-  <w:style w:type="character" w:styleId="CommentTextChar" w:customStyle="1">
+  <w:style w:type="character" w:customStyle="1" w:styleId="CommentTextChar">
     <w:name w:val="Comment Text Char"/>
     <w:basedOn w:val="DefaultParagraphFont"/>
-    <w:link w:val="Annotationtext"/>
+    <w:link w:val="CommentText"/>
     <w:uiPriority w:val="99"/>
     <w:semiHidden/>
     <w:qFormat/>
-    <w:rsid w:val="008f742b"/>
+    <w:rsid w:val="008F742B"/>
     <w:rPr>
       <w:rFonts w:cs="Mangal"/>
       <w:sz w:val="20"/>
       <w:szCs w:val="18"/>
     </w:rPr>
   </w:style>
-  <w:style w:type="character" w:styleId="CommentSubjectChar" w:customStyle="1">
+  <w:style w:type="character" w:customStyle="1" w:styleId="CommentSubjectChar">
     <w:name w:val="Comment Subject Char"/>
     <w:basedOn w:val="CommentTextChar"/>
-    <w:link w:val="Annotationsubject"/>
+    <w:link w:val="CommentSubject"/>
     <w:uiPriority w:val="99"/>
     <w:semiHidden/>
     <w:qFormat/>
-    <w:rsid w:val="008f742b"/>
+    <w:rsid w:val="008F742B"/>
     <w:rPr>
       <w:rFonts w:cs="Mangal"/>
       <w:b/>
@@ -1422,58 +1315,57 @@
       <w:szCs w:val="18"/>
     </w:rPr>
   </w:style>
-  <w:style w:type="character" w:styleId="BalloonTextChar" w:customStyle="1">
+  <w:style w:type="character" w:customStyle="1" w:styleId="BalloonTextChar">
     <w:name w:val="Balloon Text Char"/>
     <w:basedOn w:val="DefaultParagraphFont"/>
     <w:link w:val="BalloonText"/>
     <w:uiPriority w:val="99"/>
     <w:semiHidden/>
     <w:qFormat/>
-    <w:rsid w:val="008f742b"/>
+    <w:rsid w:val="008F742B"/>
     <w:rPr>
       <w:rFonts w:ascii="Segoe UI" w:hAnsi="Segoe UI" w:cs="Mangal"/>
       <w:sz w:val="18"/>
       <w:szCs w:val="16"/>
     </w:rPr>
   </w:style>
-  <w:style w:type="character" w:styleId="Hyperlink2" w:customStyle="1">
+  <w:style w:type="character" w:customStyle="1" w:styleId="Hyperlink2">
     <w:name w:val="Hyperlink2"/>
     <w:basedOn w:val="DefaultParagraphFont"/>
     <w:semiHidden/>
     <w:unhideWhenUsed/>
     <w:qFormat/>
-    <w:rsid w:val="002c1a18"/>
+    <w:rsid w:val="002C1A18"/>
     <w:rPr>
       <w:color w:val="5B9BD5" w:themeColor="accent1"/>
     </w:rPr>
   </w:style>
-  <w:style w:type="character" w:styleId="InternetLink">
+  <w:style w:type="character" w:styleId="Hyperlink">
     <w:name w:val="Hyperlink"/>
     <w:rPr>
       <w:color w:val="000080"/>
       <w:u w:val="single"/>
     </w:rPr>
   </w:style>
-  <w:style w:type="character" w:styleId="Highwirecitemetadatadoi" w:customStyle="1">
+  <w:style w:type="character" w:customStyle="1" w:styleId="highwire-cite-metadata-doi">
     <w:name w:val="highwire-cite-metadata-doi"/>
     <w:basedOn w:val="DefaultParagraphFont"/>
     <w:qFormat/>
-    <w:rPr/>
-  </w:style>
-  <w:style w:type="character" w:styleId="VisitedInternetLink">
+  </w:style>
+  <w:style w:type="character" w:styleId="FollowedHyperlink">
     <w:name w:val="FollowedHyperlink"/>
     <w:rPr>
       <w:color w:val="800000"/>
       <w:u w:val="single"/>
     </w:rPr>
   </w:style>
-  <w:style w:type="paragraph" w:styleId="Heading" w:customStyle="1">
+  <w:style w:type="paragraph" w:customStyle="1" w:styleId="Heading">
     <w:name w:val="Heading"/>
     <w:basedOn w:val="Normal"/>
-    <w:next w:val="TextBody"/>
+    <w:next w:val="BodyText"/>
     <w:qFormat/>
     <w:pPr>
-      <w:keepNext w:val="true"/>
+      <w:keepNext/>
       <w:spacing w:before="240" w:after="120"/>
     </w:pPr>
     <w:rPr>
@@ -1482,48 +1374,21 @@
       <w:szCs w:val="28"/>
     </w:rPr>
   </w:style>
-  <w:style w:type="paragraph" w:styleId="TextBody">
+  <w:style w:type="paragraph" w:styleId="BodyText">
     <w:name w:val="Body Text"/>
     <w:basedOn w:val="Normal"/>
     <w:pPr>
-      <w:spacing w:lineRule="auto" w:line="276" w:before="0" w:after="140"/>
+      <w:spacing w:after="140" w:line="276" w:lineRule="auto"/>
     </w:pPr>
-    <w:rPr/>
   </w:style>
   <w:style w:type="paragraph" w:styleId="List">
     <w:name w:val="List"/>
     <w:basedOn w:val="Normal"/>
     <w:pPr>
-      <w:widowControl w:val="false"/>
+      <w:widowControl w:val="0"/>
     </w:pPr>
-    <w:rPr/>
   </w:style>
   <w:style w:type="paragraph" w:styleId="Caption">
-    <w:name w:val="Caption"/>
-    <w:basedOn w:val="Normal"/>
-    <w:qFormat/>
-    <w:pPr>
-      <w:suppressLineNumbers/>
-      <w:spacing w:before="120" w:after="120"/>
-    </w:pPr>
-    <w:rPr>
-      <w:rFonts w:cs="Lohit Devanagari"/>
-      <w:i/>
-      <w:iCs/>
-      <w:sz w:val="24"/>
-      <w:szCs w:val="24"/>
-    </w:rPr>
-  </w:style>
-  <w:style w:type="paragraph" w:styleId="Index" w:customStyle="1">
-    <w:name w:val="Index"/>
-    <w:basedOn w:val="Normal"/>
-    <w:qFormat/>
-    <w:pPr>
-      <w:suppressLineNumbers/>
-    </w:pPr>
-    <w:rPr/>
-  </w:style>
-  <w:style w:type="paragraph" w:styleId="Caption1">
     <w:name w:val="caption"/>
     <w:basedOn w:val="Normal"/>
     <w:qFormat/>
@@ -1536,44 +1401,46 @@
       <w:iCs/>
     </w:rPr>
   </w:style>
-  <w:style w:type="paragraph" w:styleId="Textbody1" w:customStyle="1">
+  <w:style w:type="paragraph" w:customStyle="1" w:styleId="Index">
+    <w:name w:val="Index"/>
+    <w:basedOn w:val="Normal"/>
+    <w:qFormat/>
+    <w:pPr>
+      <w:suppressLineNumbers/>
+    </w:pPr>
+  </w:style>
+  <w:style w:type="paragraph" w:customStyle="1" w:styleId="Textbody">
     <w:name w:val="Text body"/>
     <w:basedOn w:val="Normal"/>
     <w:qFormat/>
     <w:pPr>
-      <w:spacing w:lineRule="auto" w:line="288" w:before="0" w:after="140"/>
+      <w:spacing w:after="140" w:line="288" w:lineRule="auto"/>
     </w:pPr>
-    <w:rPr/>
-  </w:style>
-  <w:style w:type="paragraph" w:styleId="HeaderandFooter" w:customStyle="1">
+  </w:style>
+  <w:style w:type="paragraph" w:customStyle="1" w:styleId="HeaderandFooter">
     <w:name w:val="Header and Footer"/>
     <w:basedOn w:val="Normal"/>
     <w:qFormat/>
-    <w:pPr/>
-    <w:rPr/>
   </w:style>
   <w:style w:type="paragraph" w:styleId="Header">
-    <w:name w:val="Header"/>
+    <w:name w:val="header"/>
     <w:basedOn w:val="Normal"/>
     <w:pPr>
       <w:tabs>
-        <w:tab w:val="clear" w:pos="709"/>
-        <w:tab w:val="center" w:pos="4536" w:leader="none"/>
-        <w:tab w:val="right" w:pos="9072" w:leader="none"/>
+        <w:tab w:val="center" w:pos="4536"/>
+        <w:tab w:val="right" w:pos="9072"/>
       </w:tabs>
     </w:pPr>
-    <w:rPr/>
-  </w:style>
-  <w:style w:type="paragraph" w:styleId="TableContents" w:customStyle="1">
+  </w:style>
+  <w:style w:type="paragraph" w:customStyle="1" w:styleId="TableContents">
     <w:name w:val="Table Contents"/>
     <w:basedOn w:val="Normal"/>
     <w:qFormat/>
     <w:pPr>
       <w:suppressLineNumbers/>
     </w:pPr>
-    <w:rPr/>
-  </w:style>
-  <w:style w:type="paragraph" w:styleId="Annotationtext">
+  </w:style>
+  <w:style w:type="paragraph" w:styleId="CommentText">
     <w:name w:val="annotation text"/>
     <w:basedOn w:val="Normal"/>
     <w:link w:val="CommentTextChar"/>
@@ -1581,24 +1448,22 @@
     <w:semiHidden/>
     <w:unhideWhenUsed/>
     <w:qFormat/>
-    <w:rsid w:val="008f742b"/>
-    <w:pPr/>
+    <w:rsid w:val="008F742B"/>
     <w:rPr>
       <w:rFonts w:cs="Mangal"/>
       <w:sz w:val="20"/>
       <w:szCs w:val="18"/>
     </w:rPr>
   </w:style>
-  <w:style w:type="paragraph" w:styleId="Annotationsubject">
+  <w:style w:type="paragraph" w:styleId="CommentSubject">
     <w:name w:val="annotation subject"/>
-    <w:basedOn w:val="Annotationtext"/>
+    <w:basedOn w:val="CommentText"/>
     <w:link w:val="CommentSubjectChar"/>
     <w:uiPriority w:val="99"/>
     <w:semiHidden/>
     <w:unhideWhenUsed/>
     <w:qFormat/>
-    <w:rsid w:val="008f742b"/>
-    <w:pPr/>
+    <w:rsid w:val="008F742B"/>
     <w:rPr>
       <w:b/>
       <w:bCs/>
@@ -1612,8 +1477,7 @@
     <w:semiHidden/>
     <w:unhideWhenUsed/>
     <w:qFormat/>
-    <w:rsid w:val="008f742b"/>
-    <w:pPr/>
+    <w:rsid w:val="008F742B"/>
     <w:rPr>
       <w:rFonts w:ascii="Segoe UI" w:hAnsi="Segoe UI" w:cs="Mangal"/>
       <w:sz w:val="18"/>
@@ -1626,8 +1490,7 @@
     <w:uiPriority w:val="37"/>
     <w:unhideWhenUsed/>
     <w:qFormat/>
-    <w:rsid w:val="002c1a18"/>
-    <w:pPr/>
+    <w:rsid w:val="002C1A18"/>
     <w:rPr>
       <w:rFonts w:cs="Mangal"/>
       <w:szCs w:val="21"/>
@@ -1638,10 +1501,9 @@
     <w:basedOn w:val="Normal"/>
     <w:uiPriority w:val="34"/>
     <w:qFormat/>
-    <w:rsid w:val="002c1a18"/>
+    <w:rsid w:val="002C1A18"/>
     <w:pPr>
-      <w:spacing w:before="0" w:after="0"/>
-      <w:ind w:left="720" w:hanging="0"/>
+      <w:ind w:left="720"/>
       <w:contextualSpacing/>
     </w:pPr>
     <w:rPr>
@@ -1649,26 +1511,17 @@
       <w:szCs w:val="21"/>
     </w:rPr>
   </w:style>
-  <w:style w:type="numbering" w:styleId="NoList" w:default="1">
-    <w:name w:val="No List"/>
+  <w:style w:type="character" w:styleId="UnresolvedMention">
+    <w:name w:val="Unresolved Mention"/>
+    <w:basedOn w:val="DefaultParagraphFont"/>
     <w:uiPriority w:val="99"/>
     <w:semiHidden/>
     <w:unhideWhenUsed/>
-    <w:qFormat/>
-  </w:style>
-  <w:style w:type="table" w:default="1" w:styleId="TableNormal">
-    <w:name w:val="Normal Table"/>
-    <w:uiPriority w:val="99"/>
-    <w:semiHidden/>
-    <w:unhideWhenUsed/>
-    <w:tblPr>
-      <w:tblCellMar>
-        <w:top w:w="0" w:type="dxa"/>
-        <w:left w:w="108" w:type="dxa"/>
-        <w:bottom w:w="0" w:type="dxa"/>
-        <w:right w:w="108" w:type="dxa"/>
-      </w:tblCellMar>
-    </w:tblPr>
+    <w:rsid w:val="00DC4F29"/>
+    <w:rPr>
+      <w:color w:val="605E5C"/>
+      <w:shd w:val="clear" w:color="auto" w:fill="E1DFDD"/>
+    </w:rPr>
   </w:style>
 </w:styles>
 </file>

</xml_diff>